<commit_message>
adding data pulled by Lisa
</commit_message>
<xml_diff>
--- a/Happiness Project Description.docx
+++ b/Happiness Project Description.docx
@@ -35,7 +35,25 @@
         <w:t xml:space="preserve"> Tran, Lisa Cannon </w:t>
       </w:r>
     </w:p>
-    <w:p/>
+    <w:p>
+      <w:pPr>
+        <w:rPr>
+          <w:b/>
+          <w:bCs/>
+          <w:sz w:val="32"/>
+          <w:szCs w:val="32"/>
+        </w:rPr>
+      </w:pPr>
+      <w:r>
+        <w:rPr>
+          <w:b/>
+          <w:bCs/>
+          <w:sz w:val="32"/>
+          <w:szCs w:val="32"/>
+        </w:rPr>
+        <w:t>Description</w:t>
+      </w:r>
+    </w:p>
     <w:p>
       <w:pPr>
         <w:ind w:firstLine="720"/>
@@ -65,12 +83,7 @@
         <w:t xml:space="preserve">Additionally, does the happiness rating of surrounding counties influence </w:t>
       </w:r>
       <w:r>
-        <w:t>a given coun</w:t>
-      </w:r>
-      <w:bookmarkStart w:id="0" w:name="_GoBack"/>
-      <w:bookmarkEnd w:id="0"/>
-      <w:r>
-        <w:t>try’s</w:t>
+        <w:t>a given country’s</w:t>
       </w:r>
       <w:r>
         <w:t xml:space="preserve"> happiness rating?</w:t>
@@ -131,6 +144,8 @@
           <w:t>https://www.kaggle.com/fernandol/countries-of-the-world</w:t>
         </w:r>
       </w:hyperlink>
+      <w:bookmarkStart w:id="0" w:name="_GoBack"/>
+      <w:bookmarkEnd w:id="0"/>
     </w:p>
     <w:p>
       <w:r>
@@ -146,6 +161,12 @@
       </w:hyperlink>
     </w:p>
     <w:p>
+      <w:pPr>
+        <w:rPr>
+          <w:color w:val="0563C1" w:themeColor="hyperlink"/>
+          <w:u w:val="single"/>
+        </w:rPr>
+      </w:pPr>
       <w:r>
         <w:t xml:space="preserve">Alcohol consumption: </w:t>
       </w:r>
@@ -160,6 +181,22 @@
     </w:p>
     <w:p>
       <w:r>
+        <w:t xml:space="preserve">We ended up using this for alcohol consumption: </w:t>
+      </w:r>
+      <w:hyperlink r:id="rId8" w:history="1">
+        <w:r>
+          <w:rPr>
+            <w:rStyle w:val="Hyperlink"/>
+          </w:rPr>
+          <w:t>http://apps.who.int/gho/data/node.main.A1036</w:t>
+        </w:r>
+      </w:hyperlink>
+    </w:p>
+    <w:p>
+      <w:r>
+        <w:t xml:space="preserve">X-we don’t need this </w:t>
+      </w:r>
+      <w:r>
         <w:t xml:space="preserve">Weather data </w:t>
       </w:r>
       <w:proofErr w:type="spellStart"/>
@@ -170,7 +207,7 @@
       <w:r>
         <w:t xml:space="preserve">: </w:t>
       </w:r>
-      <w:hyperlink r:id="rId8" w:history="1">
+      <w:hyperlink r:id="rId9" w:history="1">
         <w:r>
           <w:rPr>
             <w:rStyle w:val="Hyperlink"/>
@@ -183,7 +220,7 @@
       <w:r>
         <w:t xml:space="preserve">Risk of natural disaster: </w:t>
       </w:r>
-      <w:hyperlink r:id="rId9" w:history="1">
+      <w:hyperlink r:id="rId10" w:anchor="Rankings_by_country" w:history="1">
         <w:r>
           <w:rPr>
             <w:rStyle w:val="Hyperlink"/>
@@ -196,12 +233,41 @@
       <w:r>
         <w:t xml:space="preserve">Sunshine duration data: </w:t>
       </w:r>
-      <w:hyperlink r:id="rId10" w:history="1">
+      <w:hyperlink r:id="rId11" w:history="1">
         <w:r>
           <w:rPr>
             <w:rStyle w:val="Hyperlink"/>
           </w:rPr>
           <w:t>https://en.wikipedia.org/wiki/List_of_cities_by_sunshine_duration</w:t>
+        </w:r>
+      </w:hyperlink>
+    </w:p>
+    <w:p>
+      <w:r>
+        <w:t>Geographic coor</w:t>
+      </w:r>
+      <w:r>
+        <w:t xml:space="preserve">dinates:  </w:t>
+      </w:r>
+      <w:hyperlink r:id="rId12" w:history="1">
+        <w:r>
+          <w:rPr>
+            <w:rStyle w:val="Hyperlink"/>
+          </w:rPr>
+          <w:t>https://www.kaggle.com/eidanch/counties-geographic-coordinates/downloads/counties-geographic-coordinates.zip/1</w:t>
+        </w:r>
+      </w:hyperlink>
+    </w:p>
+    <w:p>
+      <w:r>
+        <w:t xml:space="preserve">Average temperature by country:  </w:t>
+      </w:r>
+      <w:hyperlink r:id="rId13" w:history="1">
+        <w:r>
+          <w:rPr>
+            <w:rStyle w:val="Hyperlink"/>
+          </w:rPr>
+          <w:t>https://en.wikipedia.org/wiki/List_of_countries_by_average_yearly_temperature</w:t>
         </w:r>
       </w:hyperlink>
     </w:p>

</xml_diff>

<commit_message>
Added data link to word document
</commit_message>
<xml_diff>
--- a/Happiness Project Description.docx
+++ b/Happiness Project Description.docx
@@ -144,8 +144,6 @@
           <w:t>https://www.kaggle.com/fernandol/countries-of-the-world</w:t>
         </w:r>
       </w:hyperlink>
-      <w:bookmarkStart w:id="0" w:name="_GoBack"/>
-      <w:bookmarkEnd w:id="0"/>
     </w:p>
     <w:p>
       <w:r>
@@ -272,11 +270,29 @@
       </w:hyperlink>
     </w:p>
     <w:p/>
-    <w:p/>
-    <w:p/>
-    <w:p/>
-    <w:p/>
-    <w:p/>
+    <w:p>
+      <w:bookmarkStart w:id="0" w:name="_GoBack"/>
+      <w:bookmarkEnd w:id="0"/>
+      <w:r>
+        <w:t>Paid vacation and Public Holidays by country</w:t>
+      </w:r>
+    </w:p>
+    <w:p>
+      <w:hyperlink r:id="rId14" w:history="1">
+        <w:r>
+          <w:rPr>
+            <w:rStyle w:val="Hyperlink"/>
+          </w:rPr>
+          <w:t>https://en.wikipedia.org/wiki/List_of</w:t>
+        </w:r>
+        <w:r>
+          <w:rPr>
+            <w:rStyle w:val="Hyperlink"/>
+          </w:rPr>
+          <w:t>_minimum_annual_leave_by_country</w:t>
+        </w:r>
+      </w:hyperlink>
+    </w:p>
     <w:sectPr>
       <w:pgSz w:w="12240" w:h="15840"/>
       <w:pgMar w:top="1440" w:right="1440" w:bottom="1440" w:left="1440" w:header="720" w:footer="720" w:gutter="0"/>
@@ -736,6 +752,18 @@
       <w:shd w:val="clear" w:color="auto" w:fill="E1DFDD"/>
     </w:rPr>
   </w:style>
+  <w:style w:type="character" w:styleId="FollowedHyperlink">
+    <w:name w:val="FollowedHyperlink"/>
+    <w:basedOn w:val="DefaultParagraphFont"/>
+    <w:uiPriority w:val="99"/>
+    <w:semiHidden/>
+    <w:unhideWhenUsed/>
+    <w:rsid w:val="00810833"/>
+    <w:rPr>
+      <w:color w:val="954F72" w:themeColor="followedHyperlink"/>
+      <w:u w:val="single"/>
+    </w:rPr>
+  </w:style>
 </w:styles>
 </file>
 

</xml_diff>

<commit_message>
Modified to PPT slides 15,16,21 and 24
</commit_message>
<xml_diff>
--- a/Happiness Project Description.docx
+++ b/Happiness Project Description.docx
@@ -173,7 +173,21 @@
           <w:rPr>
             <w:rStyle w:val="Hyperlink"/>
           </w:rPr>
-          <w:t>https://en.wikipedia.org/wiki/List_of_countries_by_alcohol_consumption_per_capita</w:t>
+          <w:t>https://en.wikipedia.org/wiki/List_of_count</w:t>
+        </w:r>
+        <w:bookmarkStart w:id="0" w:name="_GoBack"/>
+        <w:bookmarkEnd w:id="0"/>
+        <w:r>
+          <w:rPr>
+            <w:rStyle w:val="Hyperlink"/>
+          </w:rPr>
+          <w:t>r</w:t>
+        </w:r>
+        <w:r>
+          <w:rPr>
+            <w:rStyle w:val="Hyperlink"/>
+          </w:rPr>
+          <w:t>ies_by_alcohol_consumption_per_capita</w:t>
         </w:r>
       </w:hyperlink>
     </w:p>
@@ -269,10 +283,7 @@
         </w:r>
       </w:hyperlink>
     </w:p>
-    <w:p/>
-    <w:p>
-      <w:bookmarkStart w:id="0" w:name="_GoBack"/>
-      <w:bookmarkEnd w:id="0"/>
+    <w:p>
       <w:r>
         <w:t>Paid vacation and Public Holidays by country</w:t>
       </w:r>
@@ -283,13 +294,7 @@
           <w:rPr>
             <w:rStyle w:val="Hyperlink"/>
           </w:rPr>
-          <w:t>https://en.wikipedia.org/wiki/List_of</w:t>
-        </w:r>
-        <w:r>
-          <w:rPr>
-            <w:rStyle w:val="Hyperlink"/>
-          </w:rPr>
-          <w:t>_minimum_annual_leave_by_country</w:t>
+          <w:t>https://en.wikipedia.org/wiki/List_of_minimum_annual_leave_by_country</w:t>
         </w:r>
       </w:hyperlink>
     </w:p>

</xml_diff>